<commit_message>
add video and paper3.0
</commit_message>
<xml_diff>
--- a/Papers/进度总结.docx
+++ b/Papers/进度总结.docx
@@ -7684,8 +7684,6 @@
         </w:rPr>
         <w:t>21</w:t>
       </w:r>
-      <w:bookmarkStart w:id="0" w:name="_GoBack"/>
-      <w:bookmarkEnd w:id="0"/>
     </w:p>
     <w:p>
       <w:pPr>
@@ -8101,11 +8099,6 @@
       </w:r>
     </w:p>
     <w:p>
-      <w:pPr>
-        <w:rPr>
-          <w:rFonts w:hint="eastAsia"/>
-        </w:rPr>
-      </w:pPr>
       <w:r>
         <w:t>论文</w:t>
       </w:r>
@@ -9272,12 +9265,2639 @@
         </w:tc>
       </w:tr>
     </w:tbl>
+    <w:p/>
+    <w:p>
+      <w:r>
+        <w:rPr>
+          <w:rFonts w:hint="eastAsia"/>
+        </w:rPr>
+        <w:t>5.31</w:t>
+      </w:r>
+    </w:p>
+    <w:p>
+      <w:r>
+        <w:t>论文</w:t>
+      </w:r>
+      <w:r>
+        <w:rPr>
+          <w:rFonts w:hint="eastAsia"/>
+        </w:rPr>
+        <w:t>V3.0</w:t>
+      </w:r>
+      <w:r>
+        <w:rPr>
+          <w:rFonts w:hint="eastAsia"/>
+        </w:rPr>
+        <w:t xml:space="preserve"> </w:t>
+      </w:r>
+      <w:r>
+        <w:rPr>
+          <w:rFonts w:hint="eastAsia"/>
+        </w:rPr>
+        <w:t>总字数</w:t>
+      </w:r>
+      <w:r>
+        <w:rPr>
+          <w:rFonts w:hint="eastAsia"/>
+        </w:rPr>
+        <w:t>19348</w:t>
+      </w:r>
+      <w:r>
+        <w:rPr>
+          <w:rFonts w:hint="eastAsia"/>
+        </w:rPr>
+        <w:t>，</w:t>
+      </w:r>
+      <w:proofErr w:type="gramStart"/>
+      <w:r>
+        <w:rPr>
+          <w:rFonts w:hint="eastAsia"/>
+        </w:rPr>
+        <w:t>查重率</w:t>
+      </w:r>
+      <w:proofErr w:type="gramEnd"/>
+      <w:r>
+        <w:rPr>
+          <w:rFonts w:hint="eastAsia"/>
+        </w:rPr>
+        <w:t>7%</w:t>
+      </w:r>
+    </w:p>
+    <w:tbl>
+      <w:tblPr>
+        <w:tblStyle w:val="a4"/>
+        <w:tblW w:w="0" w:type="auto"/>
+        <w:tblInd w:w="360" w:type="dxa"/>
+        <w:tblLook w:val="04A0" w:firstRow="1" w:lastRow="0" w:firstColumn="1" w:lastColumn="0" w:noHBand="0" w:noVBand="1"/>
+      </w:tblPr>
+      <w:tblGrid>
+        <w:gridCol w:w="1711"/>
+        <w:gridCol w:w="1038"/>
+        <w:gridCol w:w="1213"/>
+        <w:gridCol w:w="687"/>
+        <w:gridCol w:w="1986"/>
+        <w:gridCol w:w="1527"/>
+      </w:tblGrid>
+      <w:tr>
+        <w:tc>
+          <w:tcPr>
+            <w:tcW w:w="1711" w:type="dxa"/>
+          </w:tcPr>
+          <w:p>
+            <w:pPr>
+              <w:pStyle w:val="a3"/>
+              <w:numPr>
+                <w:ilvl w:val="0"/>
+                <w:numId w:val="6"/>
+              </w:numPr>
+              <w:ind w:firstLineChars="0"/>
+            </w:pPr>
+            <w:r>
+              <w:rPr>
+                <w:rFonts w:hint="eastAsia"/>
+              </w:rPr>
+              <w:t>绪论</w:t>
+            </w:r>
+          </w:p>
+        </w:tc>
+        <w:tc>
+          <w:tcPr>
+            <w:tcW w:w="1038" w:type="dxa"/>
+          </w:tcPr>
+          <w:p>
+            <w:r>
+              <w:rPr>
+                <w:rFonts w:hint="eastAsia"/>
+              </w:rPr>
+              <w:t>5%</w:t>
+            </w:r>
+          </w:p>
+        </w:tc>
+        <w:tc>
+          <w:tcPr>
+            <w:tcW w:w="1213" w:type="dxa"/>
+          </w:tcPr>
+          <w:p>
+            <w:r>
+              <w:rPr>
+                <w:rFonts w:hint="eastAsia"/>
+              </w:rPr>
+              <w:t>1000</w:t>
+            </w:r>
+          </w:p>
+        </w:tc>
+        <w:tc>
+          <w:tcPr>
+            <w:tcW w:w="687" w:type="dxa"/>
+          </w:tcPr>
+          <w:p>
+            <w:r>
+              <w:rPr>
+                <w:rFonts w:hint="eastAsia"/>
+              </w:rPr>
+              <w:t>2319</w:t>
+            </w:r>
+          </w:p>
+        </w:tc>
+        <w:tc>
+          <w:tcPr>
+            <w:tcW w:w="1986" w:type="dxa"/>
+          </w:tcPr>
+          <w:p>
+            <w:pPr>
+              <w:jc w:val="left"/>
+            </w:pPr>
+            <w:r>
+              <w:rPr>
+                <w:rFonts w:hint="eastAsia"/>
+              </w:rPr>
+              <w:t>写完了，</w:t>
+            </w:r>
+            <w:r>
+              <w:rPr>
+                <w:rFonts w:hint="eastAsia"/>
+              </w:rPr>
+              <w:t>ok</w:t>
+            </w:r>
+          </w:p>
+        </w:tc>
+        <w:tc>
+          <w:tcPr>
+            <w:tcW w:w="1527" w:type="dxa"/>
+          </w:tcPr>
+          <w:p>
+            <w:pPr>
+              <w:jc w:val="left"/>
+            </w:pPr>
+            <w:r>
+              <w:t>O</w:t>
+            </w:r>
+            <w:r>
+              <w:rPr>
+                <w:rFonts w:hint="eastAsia"/>
+              </w:rPr>
+              <w:t>k</w:t>
+            </w:r>
+          </w:p>
+        </w:tc>
+      </w:tr>
+      <w:tr>
+        <w:tc>
+          <w:tcPr>
+            <w:tcW w:w="1711" w:type="dxa"/>
+          </w:tcPr>
+          <w:p>
+            <w:pPr>
+              <w:pStyle w:val="a3"/>
+              <w:numPr>
+                <w:ilvl w:val="0"/>
+                <w:numId w:val="6"/>
+              </w:numPr>
+              <w:ind w:firstLineChars="0"/>
+            </w:pPr>
+            <w:r>
+              <w:rPr>
+                <w:rFonts w:hint="eastAsia"/>
+              </w:rPr>
+              <w:t>数据分析</w:t>
+            </w:r>
+          </w:p>
+        </w:tc>
+        <w:tc>
+          <w:tcPr>
+            <w:tcW w:w="1038" w:type="dxa"/>
+          </w:tcPr>
+          <w:p>
+            <w:r>
+              <w:rPr>
+                <w:rFonts w:hint="eastAsia"/>
+              </w:rPr>
+              <w:t>20% / 25%</w:t>
+            </w:r>
+          </w:p>
+        </w:tc>
+        <w:tc>
+          <w:tcPr>
+            <w:tcW w:w="1213" w:type="dxa"/>
+          </w:tcPr>
+          <w:p>
+            <w:r>
+              <w:rPr>
+                <w:rFonts w:hint="eastAsia"/>
+              </w:rPr>
+              <w:t>4000/5000</w:t>
+            </w:r>
+          </w:p>
+        </w:tc>
+        <w:tc>
+          <w:tcPr>
+            <w:tcW w:w="687" w:type="dxa"/>
+          </w:tcPr>
+          <w:p>
+            <w:r>
+              <w:rPr>
+                <w:rFonts w:hint="eastAsia"/>
+              </w:rPr>
+              <w:t>2580</w:t>
+            </w:r>
+          </w:p>
+        </w:tc>
+        <w:tc>
+          <w:tcPr>
+            <w:tcW w:w="1986" w:type="dxa"/>
+          </w:tcPr>
+          <w:p>
+            <w:pPr>
+              <w:jc w:val="left"/>
+            </w:pPr>
+            <w:r>
+              <w:rPr>
+                <w:rFonts w:hint="eastAsia"/>
+              </w:rPr>
+              <w:t>写了，</w:t>
+            </w:r>
+            <w:r>
+              <w:t>应该</w:t>
+            </w:r>
+            <w:r>
+              <w:rPr>
+                <w:rFonts w:hint="eastAsia"/>
+              </w:rPr>
+              <w:t>ok</w:t>
+            </w:r>
+          </w:p>
+        </w:tc>
+        <w:tc>
+          <w:tcPr>
+            <w:tcW w:w="1527" w:type="dxa"/>
+          </w:tcPr>
+          <w:p>
+            <w:pPr>
+              <w:jc w:val="left"/>
+            </w:pPr>
+            <w:r>
+              <w:rPr>
+                <w:rFonts w:hint="eastAsia"/>
+              </w:rPr>
+              <w:t>ok</w:t>
+            </w:r>
+          </w:p>
+        </w:tc>
+      </w:tr>
+      <w:tr>
+        <w:tc>
+          <w:tcPr>
+            <w:tcW w:w="1711" w:type="dxa"/>
+          </w:tcPr>
+          <w:p>
+            <w:pPr>
+              <w:pStyle w:val="a3"/>
+              <w:numPr>
+                <w:ilvl w:val="0"/>
+                <w:numId w:val="6"/>
+              </w:numPr>
+              <w:ind w:firstLineChars="0"/>
+            </w:pPr>
+            <w:r>
+              <w:rPr>
+                <w:rFonts w:hint="eastAsia"/>
+              </w:rPr>
+              <w:t>数据存储</w:t>
+            </w:r>
+          </w:p>
+        </w:tc>
+        <w:tc>
+          <w:tcPr>
+            <w:tcW w:w="1038" w:type="dxa"/>
+          </w:tcPr>
+          <w:p>
+            <w:r>
+              <w:rPr>
+                <w:rFonts w:hint="eastAsia"/>
+              </w:rPr>
+              <w:t>45% / 40%</w:t>
+            </w:r>
+          </w:p>
+        </w:tc>
+        <w:tc>
+          <w:tcPr>
+            <w:tcW w:w="1213" w:type="dxa"/>
+          </w:tcPr>
+          <w:p>
+            <w:pPr>
+              <w:pStyle w:val="a3"/>
+              <w:ind w:left="360" w:firstLineChars="0" w:firstLine="0"/>
+            </w:pPr>
+          </w:p>
+        </w:tc>
+        <w:tc>
+          <w:tcPr>
+            <w:tcW w:w="687" w:type="dxa"/>
+          </w:tcPr>
+          <w:p>
+            <w:pPr>
+              <w:pStyle w:val="a3"/>
+              <w:ind w:left="360" w:firstLineChars="0" w:firstLine="0"/>
+            </w:pPr>
+          </w:p>
+        </w:tc>
+        <w:tc>
+          <w:tcPr>
+            <w:tcW w:w="1986" w:type="dxa"/>
+          </w:tcPr>
+          <w:p>
+            <w:pPr>
+              <w:jc w:val="left"/>
+            </w:pPr>
+          </w:p>
+        </w:tc>
+        <w:tc>
+          <w:tcPr>
+            <w:tcW w:w="1527" w:type="dxa"/>
+          </w:tcPr>
+          <w:p>
+            <w:pPr>
+              <w:jc w:val="left"/>
+            </w:pPr>
+          </w:p>
+        </w:tc>
+      </w:tr>
+      <w:tr>
+        <w:tc>
+          <w:tcPr>
+            <w:tcW w:w="1711" w:type="dxa"/>
+          </w:tcPr>
+          <w:p>
+            <w:pPr>
+              <w:pStyle w:val="a3"/>
+              <w:numPr>
+                <w:ilvl w:val="0"/>
+                <w:numId w:val="6"/>
+              </w:numPr>
+              <w:ind w:firstLineChars="0"/>
+            </w:pPr>
+            <w:r>
+              <w:rPr>
+                <w:rFonts w:hint="eastAsia"/>
+              </w:rPr>
+              <w:t>关系型</w:t>
+            </w:r>
+          </w:p>
+        </w:tc>
+        <w:tc>
+          <w:tcPr>
+            <w:tcW w:w="1038" w:type="dxa"/>
+          </w:tcPr>
+          <w:p>
+            <w:r>
+              <w:rPr>
+                <w:rFonts w:hint="eastAsia"/>
+              </w:rPr>
+              <w:t>5% / 10%</w:t>
+            </w:r>
+          </w:p>
+        </w:tc>
+        <w:tc>
+          <w:tcPr>
+            <w:tcW w:w="1213" w:type="dxa"/>
+          </w:tcPr>
+          <w:p>
+            <w:r>
+              <w:rPr>
+                <w:rFonts w:hint="eastAsia"/>
+              </w:rPr>
+              <w:t>1000/2000</w:t>
+            </w:r>
+          </w:p>
+        </w:tc>
+        <w:tc>
+          <w:tcPr>
+            <w:tcW w:w="687" w:type="dxa"/>
+          </w:tcPr>
+          <w:p>
+            <w:pPr>
+              <w:rPr>
+                <w:color w:val="FF0000"/>
+              </w:rPr>
+            </w:pPr>
+            <w:r>
+              <w:rPr>
+                <w:rFonts w:hint="eastAsia"/>
+                <w:color w:val="FF0000"/>
+              </w:rPr>
+              <w:t>2859</w:t>
+            </w:r>
+          </w:p>
+        </w:tc>
+        <w:tc>
+          <w:tcPr>
+            <w:tcW w:w="1986" w:type="dxa"/>
+          </w:tcPr>
+          <w:p>
+            <w:pPr>
+              <w:jc w:val="left"/>
+            </w:pPr>
+            <w:r>
+              <w:rPr>
+                <w:rFonts w:hint="eastAsia"/>
+                <w:color w:val="FF0000"/>
+              </w:rPr>
+              <w:t>缺少一个性能对比实验！</w:t>
+            </w:r>
+            <w:r>
+              <w:rPr>
+                <w:rFonts w:hint="eastAsia"/>
+                <w:color w:val="FF0000"/>
+              </w:rPr>
+              <w:t>-</w:t>
+            </w:r>
+            <w:r>
+              <w:rPr>
+                <w:rFonts w:hint="eastAsia"/>
+                <w:color w:val="FF0000"/>
+              </w:rPr>
+              <w:t>加分</w:t>
+            </w:r>
+          </w:p>
+        </w:tc>
+        <w:tc>
+          <w:tcPr>
+            <w:tcW w:w="1527" w:type="dxa"/>
+          </w:tcPr>
+          <w:p>
+            <w:pPr>
+              <w:jc w:val="left"/>
+              <w:rPr>
+                <w:color w:val="FF0000"/>
+              </w:rPr>
+            </w:pPr>
+            <w:proofErr w:type="spellStart"/>
+            <w:r>
+              <w:rPr>
+                <w:rFonts w:hint="eastAsia"/>
+                <w:color w:val="FF0000"/>
+              </w:rPr>
+              <w:t>tobedone</w:t>
+            </w:r>
+            <w:proofErr w:type="spellEnd"/>
+          </w:p>
+        </w:tc>
+      </w:tr>
+      <w:tr>
+        <w:tc>
+          <w:tcPr>
+            <w:tcW w:w="1711" w:type="dxa"/>
+          </w:tcPr>
+          <w:p>
+            <w:pPr>
+              <w:pStyle w:val="a3"/>
+              <w:numPr>
+                <w:ilvl w:val="0"/>
+                <w:numId w:val="6"/>
+              </w:numPr>
+              <w:ind w:firstLineChars="0"/>
+            </w:pPr>
+            <w:r>
+              <w:rPr>
+                <w:rFonts w:hint="eastAsia"/>
+              </w:rPr>
+              <w:t>对象型</w:t>
+            </w:r>
+          </w:p>
+        </w:tc>
+        <w:tc>
+          <w:tcPr>
+            <w:tcW w:w="1038" w:type="dxa"/>
+          </w:tcPr>
+          <w:p>
+            <w:r>
+              <w:rPr>
+                <w:rFonts w:hint="eastAsia"/>
+              </w:rPr>
+              <w:t>10% / 5%</w:t>
+            </w:r>
+          </w:p>
+        </w:tc>
+        <w:tc>
+          <w:tcPr>
+            <w:tcW w:w="1213" w:type="dxa"/>
+          </w:tcPr>
+          <w:p>
+            <w:r>
+              <w:rPr>
+                <w:rFonts w:hint="eastAsia"/>
+              </w:rPr>
+              <w:t>2000/1000</w:t>
+            </w:r>
+          </w:p>
+        </w:tc>
+        <w:tc>
+          <w:tcPr>
+            <w:tcW w:w="687" w:type="dxa"/>
+          </w:tcPr>
+          <w:p>
+            <w:pPr>
+              <w:rPr>
+                <w:color w:val="FF0000"/>
+              </w:rPr>
+            </w:pPr>
+            <w:r>
+              <w:rPr>
+                <w:rFonts w:hint="eastAsia"/>
+                <w:color w:val="FF0000"/>
+              </w:rPr>
+              <w:t>2320</w:t>
+            </w:r>
+          </w:p>
+        </w:tc>
+        <w:tc>
+          <w:tcPr>
+            <w:tcW w:w="1986" w:type="dxa"/>
+          </w:tcPr>
+          <w:p>
+            <w:pPr>
+              <w:jc w:val="left"/>
+            </w:pPr>
+            <w:r>
+              <w:rPr>
+                <w:rFonts w:hint="eastAsia"/>
+                <w:color w:val="FF0000"/>
+              </w:rPr>
+              <w:t>结合了场景，但干货略少</w:t>
+            </w:r>
+          </w:p>
+        </w:tc>
+        <w:tc>
+          <w:tcPr>
+            <w:tcW w:w="1527" w:type="dxa"/>
+          </w:tcPr>
+          <w:p>
+            <w:pPr>
+              <w:jc w:val="left"/>
+              <w:rPr>
+                <w:color w:val="FF0000"/>
+              </w:rPr>
+            </w:pPr>
+            <w:proofErr w:type="spellStart"/>
+            <w:r>
+              <w:rPr>
+                <w:rFonts w:hint="eastAsia"/>
+                <w:color w:val="FF0000"/>
+              </w:rPr>
+              <w:t>tobedone</w:t>
+            </w:r>
+            <w:proofErr w:type="spellEnd"/>
+          </w:p>
+        </w:tc>
+      </w:tr>
+      <w:tr>
+        <w:tc>
+          <w:tcPr>
+            <w:tcW w:w="1711" w:type="dxa"/>
+          </w:tcPr>
+          <w:p>
+            <w:pPr>
+              <w:pStyle w:val="a3"/>
+              <w:numPr>
+                <w:ilvl w:val="0"/>
+                <w:numId w:val="6"/>
+              </w:numPr>
+              <w:ind w:firstLineChars="0"/>
+            </w:pPr>
+            <w:r>
+              <w:rPr>
+                <w:rFonts w:hint="eastAsia"/>
+              </w:rPr>
+              <w:t>图</w:t>
+            </w:r>
+          </w:p>
+        </w:tc>
+        <w:tc>
+          <w:tcPr>
+            <w:tcW w:w="1038" w:type="dxa"/>
+          </w:tcPr>
+          <w:p>
+            <w:r>
+              <w:rPr>
+                <w:rFonts w:hint="eastAsia"/>
+              </w:rPr>
+              <w:t>10%</w:t>
+            </w:r>
+          </w:p>
+        </w:tc>
+        <w:tc>
+          <w:tcPr>
+            <w:tcW w:w="1213" w:type="dxa"/>
+          </w:tcPr>
+          <w:p>
+            <w:r>
+              <w:rPr>
+                <w:rFonts w:hint="eastAsia"/>
+              </w:rPr>
+              <w:t>2000</w:t>
+            </w:r>
+          </w:p>
+        </w:tc>
+        <w:tc>
+          <w:tcPr>
+            <w:tcW w:w="687" w:type="dxa"/>
+          </w:tcPr>
+          <w:p>
+            <w:pPr>
+              <w:rPr>
+                <w:color w:val="FF0000"/>
+              </w:rPr>
+            </w:pPr>
+            <w:r>
+              <w:rPr>
+                <w:rFonts w:hint="eastAsia"/>
+                <w:color w:val="FF0000"/>
+              </w:rPr>
+              <w:t>3107</w:t>
+            </w:r>
+          </w:p>
+        </w:tc>
+        <w:tc>
+          <w:tcPr>
+            <w:tcW w:w="1986" w:type="dxa"/>
+          </w:tcPr>
+          <w:p>
+            <w:pPr>
+              <w:jc w:val="left"/>
+            </w:pPr>
+            <w:r>
+              <w:rPr>
+                <w:rFonts w:hint="eastAsia"/>
+                <w:color w:val="FF0000"/>
+              </w:rPr>
+              <w:t>写多了，要结合代码，干货略少</w:t>
+            </w:r>
+            <w:r>
+              <w:rPr>
+                <w:rFonts w:hint="eastAsia"/>
+                <w:color w:val="FF0000"/>
+              </w:rPr>
+              <w:t>，性能测试</w:t>
+            </w:r>
+          </w:p>
+        </w:tc>
+        <w:tc>
+          <w:tcPr>
+            <w:tcW w:w="1527" w:type="dxa"/>
+          </w:tcPr>
+          <w:p>
+            <w:pPr>
+              <w:jc w:val="left"/>
+              <w:rPr>
+                <w:color w:val="FF0000"/>
+              </w:rPr>
+            </w:pPr>
+            <w:proofErr w:type="spellStart"/>
+            <w:r>
+              <w:rPr>
+                <w:rFonts w:hint="eastAsia"/>
+                <w:color w:val="FF0000"/>
+              </w:rPr>
+              <w:t>tobedone</w:t>
+            </w:r>
+            <w:proofErr w:type="spellEnd"/>
+          </w:p>
+        </w:tc>
+      </w:tr>
+      <w:tr>
+        <w:tc>
+          <w:tcPr>
+            <w:tcW w:w="1711" w:type="dxa"/>
+          </w:tcPr>
+          <w:p>
+            <w:pPr>
+              <w:pStyle w:val="a3"/>
+              <w:numPr>
+                <w:ilvl w:val="0"/>
+                <w:numId w:val="6"/>
+              </w:numPr>
+              <w:ind w:firstLineChars="0"/>
+            </w:pPr>
+            <w:r>
+              <w:rPr>
+                <w:rFonts w:hint="eastAsia"/>
+              </w:rPr>
+              <w:t>文档型</w:t>
+            </w:r>
+          </w:p>
+        </w:tc>
+        <w:tc>
+          <w:tcPr>
+            <w:tcW w:w="1038" w:type="dxa"/>
+          </w:tcPr>
+          <w:p>
+            <w:r>
+              <w:rPr>
+                <w:rFonts w:hint="eastAsia"/>
+              </w:rPr>
+              <w:t>10%</w:t>
+            </w:r>
+          </w:p>
+        </w:tc>
+        <w:tc>
+          <w:tcPr>
+            <w:tcW w:w="1213" w:type="dxa"/>
+          </w:tcPr>
+          <w:p>
+            <w:r>
+              <w:rPr>
+                <w:rFonts w:hint="eastAsia"/>
+              </w:rPr>
+              <w:t>2000</w:t>
+            </w:r>
+          </w:p>
+        </w:tc>
+        <w:tc>
+          <w:tcPr>
+            <w:tcW w:w="687" w:type="dxa"/>
+          </w:tcPr>
+          <w:p>
+            <w:pPr>
+              <w:rPr>
+                <w:color w:val="FF0000"/>
+              </w:rPr>
+            </w:pPr>
+            <w:r>
+              <w:rPr>
+                <w:rFonts w:hint="eastAsia"/>
+                <w:color w:val="FF0000"/>
+              </w:rPr>
+              <w:t>1611</w:t>
+            </w:r>
+          </w:p>
+        </w:tc>
+        <w:tc>
+          <w:tcPr>
+            <w:tcW w:w="1986" w:type="dxa"/>
+          </w:tcPr>
+          <w:p>
+            <w:pPr>
+              <w:jc w:val="left"/>
+            </w:pPr>
+            <w:r>
+              <w:rPr>
+                <w:rFonts w:hint="eastAsia"/>
+                <w:color w:val="FF0000"/>
+              </w:rPr>
+              <w:t>没有结合场景，干货略少</w:t>
+            </w:r>
+            <w:r>
+              <w:rPr>
+                <w:rFonts w:hint="eastAsia"/>
+                <w:color w:val="FF0000"/>
+              </w:rPr>
+              <w:t>，性能测试</w:t>
+            </w:r>
+          </w:p>
+        </w:tc>
+        <w:tc>
+          <w:tcPr>
+            <w:tcW w:w="1527" w:type="dxa"/>
+          </w:tcPr>
+          <w:p>
+            <w:pPr>
+              <w:jc w:val="left"/>
+              <w:rPr>
+                <w:color w:val="FF0000"/>
+              </w:rPr>
+            </w:pPr>
+            <w:proofErr w:type="spellStart"/>
+            <w:r>
+              <w:rPr>
+                <w:rFonts w:hint="eastAsia"/>
+                <w:color w:val="FF0000"/>
+              </w:rPr>
+              <w:t>tobedone</w:t>
+            </w:r>
+            <w:proofErr w:type="spellEnd"/>
+          </w:p>
+        </w:tc>
+      </w:tr>
+      <w:tr>
+        <w:tc>
+          <w:tcPr>
+            <w:tcW w:w="1711" w:type="dxa"/>
+          </w:tcPr>
+          <w:p>
+            <w:pPr>
+              <w:pStyle w:val="a3"/>
+              <w:numPr>
+                <w:ilvl w:val="0"/>
+                <w:numId w:val="6"/>
+              </w:numPr>
+              <w:ind w:firstLineChars="0"/>
+            </w:pPr>
+            <w:r>
+              <w:rPr>
+                <w:rFonts w:hint="eastAsia"/>
+              </w:rPr>
+              <w:t>性能分析</w:t>
+            </w:r>
+          </w:p>
+        </w:tc>
+        <w:tc>
+          <w:tcPr>
+            <w:tcW w:w="1038" w:type="dxa"/>
+          </w:tcPr>
+          <w:p>
+            <w:r>
+              <w:rPr>
+                <w:rFonts w:hint="eastAsia"/>
+              </w:rPr>
+              <w:t>5%</w:t>
+            </w:r>
+          </w:p>
+        </w:tc>
+        <w:tc>
+          <w:tcPr>
+            <w:tcW w:w="1213" w:type="dxa"/>
+          </w:tcPr>
+          <w:p>
+            <w:r>
+              <w:rPr>
+                <w:rFonts w:hint="eastAsia"/>
+              </w:rPr>
+              <w:t>1000</w:t>
+            </w:r>
+          </w:p>
+        </w:tc>
+        <w:tc>
+          <w:tcPr>
+            <w:tcW w:w="687" w:type="dxa"/>
+          </w:tcPr>
+          <w:p>
+            <w:r>
+              <w:rPr>
+                <w:rFonts w:hint="eastAsia"/>
+              </w:rPr>
+              <w:t>0</w:t>
+            </w:r>
+          </w:p>
+        </w:tc>
+        <w:tc>
+          <w:tcPr>
+            <w:tcW w:w="1986" w:type="dxa"/>
+          </w:tcPr>
+          <w:p>
+            <w:pPr>
+              <w:jc w:val="left"/>
+            </w:pPr>
+            <w:r>
+              <w:rPr>
+                <w:rFonts w:hint="eastAsia"/>
+              </w:rPr>
+              <w:t>拆开写了，考虑这部分要不要拆开</w:t>
+            </w:r>
+            <w:r>
+              <w:rPr>
+                <w:rFonts w:hint="eastAsia"/>
+              </w:rPr>
+              <w:t>做</w:t>
+            </w:r>
+            <w:r>
+              <w:t xml:space="preserve"> </w:t>
+            </w:r>
+          </w:p>
+        </w:tc>
+        <w:tc>
+          <w:tcPr>
+            <w:tcW w:w="1527" w:type="dxa"/>
+          </w:tcPr>
+          <w:p>
+            <w:pPr>
+              <w:jc w:val="left"/>
+            </w:pPr>
+            <w:proofErr w:type="spellStart"/>
+            <w:r>
+              <w:rPr>
+                <w:rFonts w:hint="eastAsia"/>
+              </w:rPr>
+              <w:t>tobedone</w:t>
+            </w:r>
+            <w:proofErr w:type="spellEnd"/>
+          </w:p>
+        </w:tc>
+      </w:tr>
+      <w:tr>
+        <w:tc>
+          <w:tcPr>
+            <w:tcW w:w="1711" w:type="dxa"/>
+          </w:tcPr>
+          <w:p>
+            <w:pPr>
+              <w:pStyle w:val="a3"/>
+              <w:numPr>
+                <w:ilvl w:val="0"/>
+                <w:numId w:val="6"/>
+              </w:numPr>
+              <w:ind w:firstLineChars="0"/>
+            </w:pPr>
+            <w:r>
+              <w:rPr>
+                <w:rFonts w:hint="eastAsia"/>
+              </w:rPr>
+              <w:t>套话</w:t>
+            </w:r>
+          </w:p>
+        </w:tc>
+        <w:tc>
+          <w:tcPr>
+            <w:tcW w:w="1038" w:type="dxa"/>
+          </w:tcPr>
+          <w:p>
+            <w:pPr>
+              <w:ind w:left="420"/>
+            </w:pPr>
+          </w:p>
+        </w:tc>
+        <w:tc>
+          <w:tcPr>
+            <w:tcW w:w="1213" w:type="dxa"/>
+          </w:tcPr>
+          <w:p/>
+        </w:tc>
+        <w:tc>
+          <w:tcPr>
+            <w:tcW w:w="687" w:type="dxa"/>
+          </w:tcPr>
+          <w:p>
+            <w:r>
+              <w:rPr>
+                <w:rFonts w:hint="eastAsia"/>
+              </w:rPr>
+              <w:t>853</w:t>
+            </w:r>
+          </w:p>
+        </w:tc>
+        <w:tc>
+          <w:tcPr>
+            <w:tcW w:w="1986" w:type="dxa"/>
+          </w:tcPr>
+          <w:p>
+            <w:pPr>
+              <w:jc w:val="left"/>
+            </w:pPr>
+            <w:r>
+              <w:t>写了</w:t>
+            </w:r>
+            <w:r>
+              <w:rPr>
+                <w:rFonts w:hint="eastAsia"/>
+              </w:rPr>
+              <w:t>，</w:t>
+            </w:r>
+            <w:r>
+              <w:rPr>
+                <w:rFonts w:hint="eastAsia"/>
+              </w:rPr>
+              <w:t>ok</w:t>
+            </w:r>
+          </w:p>
+        </w:tc>
+        <w:tc>
+          <w:tcPr>
+            <w:tcW w:w="1527" w:type="dxa"/>
+          </w:tcPr>
+          <w:p>
+            <w:pPr>
+              <w:jc w:val="left"/>
+            </w:pPr>
+            <w:r>
+              <w:rPr>
+                <w:rFonts w:hint="eastAsia"/>
+              </w:rPr>
+              <w:t>ok</w:t>
+            </w:r>
+          </w:p>
+        </w:tc>
+      </w:tr>
+      <w:tr>
+        <w:tc>
+          <w:tcPr>
+            <w:tcW w:w="1711" w:type="dxa"/>
+          </w:tcPr>
+          <w:p>
+            <w:pPr>
+              <w:pStyle w:val="a3"/>
+              <w:numPr>
+                <w:ilvl w:val="0"/>
+                <w:numId w:val="6"/>
+              </w:numPr>
+              <w:ind w:firstLineChars="0"/>
+            </w:pPr>
+            <w:r>
+              <w:rPr>
+                <w:rFonts w:hint="eastAsia"/>
+              </w:rPr>
+              <w:t>系统设计和实现</w:t>
+            </w:r>
+          </w:p>
+        </w:tc>
+        <w:tc>
+          <w:tcPr>
+            <w:tcW w:w="1038" w:type="dxa"/>
+          </w:tcPr>
+          <w:p>
+            <w:r>
+              <w:rPr>
+                <w:rFonts w:hint="eastAsia"/>
+              </w:rPr>
+              <w:t>25%</w:t>
+            </w:r>
+          </w:p>
+        </w:tc>
+        <w:tc>
+          <w:tcPr>
+            <w:tcW w:w="1213" w:type="dxa"/>
+          </w:tcPr>
+          <w:p>
+            <w:r>
+              <w:rPr>
+                <w:rFonts w:hint="eastAsia"/>
+              </w:rPr>
+              <w:t>5000</w:t>
+            </w:r>
+          </w:p>
+        </w:tc>
+        <w:tc>
+          <w:tcPr>
+            <w:tcW w:w="687" w:type="dxa"/>
+          </w:tcPr>
+          <w:p>
+            <w:r>
+              <w:rPr>
+                <w:rFonts w:hint="eastAsia"/>
+                <w:color w:val="FF0000"/>
+              </w:rPr>
+              <w:t>1</w:t>
+            </w:r>
+            <w:r>
+              <w:rPr>
+                <w:rFonts w:hint="eastAsia"/>
+                <w:color w:val="FF0000"/>
+              </w:rPr>
+              <w:t>428</w:t>
+            </w:r>
+          </w:p>
+        </w:tc>
+        <w:tc>
+          <w:tcPr>
+            <w:tcW w:w="1986" w:type="dxa"/>
+          </w:tcPr>
+          <w:p>
+            <w:pPr>
+              <w:jc w:val="left"/>
+            </w:pPr>
+            <w:r>
+              <w:rPr>
+                <w:rFonts w:hint="eastAsia"/>
+              </w:rPr>
+              <w:t>写了部分，没写出来整个系统，要结合代码</w:t>
+            </w:r>
+            <w:r>
+              <w:rPr>
+                <w:rFonts w:hint="eastAsia"/>
+              </w:rPr>
+              <w:t>和界面</w:t>
+            </w:r>
+          </w:p>
+        </w:tc>
+        <w:tc>
+          <w:tcPr>
+            <w:tcW w:w="1527" w:type="dxa"/>
+          </w:tcPr>
+          <w:p>
+            <w:pPr>
+              <w:jc w:val="left"/>
+              <w:rPr>
+                <w:color w:val="FF0000"/>
+              </w:rPr>
+            </w:pPr>
+            <w:proofErr w:type="spellStart"/>
+            <w:r>
+              <w:rPr>
+                <w:rFonts w:hint="eastAsia"/>
+                <w:color w:val="FF0000"/>
+              </w:rPr>
+              <w:t>tobedone</w:t>
+            </w:r>
+            <w:proofErr w:type="spellEnd"/>
+          </w:p>
+        </w:tc>
+      </w:tr>
+      <w:tr>
+        <w:tc>
+          <w:tcPr>
+            <w:tcW w:w="1711" w:type="dxa"/>
+          </w:tcPr>
+          <w:p>
+            <w:pPr>
+              <w:pStyle w:val="a3"/>
+              <w:numPr>
+                <w:ilvl w:val="0"/>
+                <w:numId w:val="6"/>
+              </w:numPr>
+              <w:ind w:firstLineChars="0"/>
+            </w:pPr>
+            <w:r>
+              <w:rPr>
+                <w:rFonts w:hint="eastAsia"/>
+              </w:rPr>
+              <w:t>总结（附录，参考文献）</w:t>
+            </w:r>
+          </w:p>
+        </w:tc>
+        <w:tc>
+          <w:tcPr>
+            <w:tcW w:w="1038" w:type="dxa"/>
+          </w:tcPr>
+          <w:p>
+            <w:r>
+              <w:rPr>
+                <w:rFonts w:hint="eastAsia"/>
+              </w:rPr>
+              <w:t xml:space="preserve">5% </w:t>
+            </w:r>
+          </w:p>
+        </w:tc>
+        <w:tc>
+          <w:tcPr>
+            <w:tcW w:w="1213" w:type="dxa"/>
+          </w:tcPr>
+          <w:p>
+            <w:r>
+              <w:rPr>
+                <w:rFonts w:hint="eastAsia"/>
+              </w:rPr>
+              <w:t>1000</w:t>
+            </w:r>
+          </w:p>
+        </w:tc>
+        <w:tc>
+          <w:tcPr>
+            <w:tcW w:w="687" w:type="dxa"/>
+          </w:tcPr>
+          <w:p>
+            <w:r>
+              <w:rPr>
+                <w:rFonts w:hint="eastAsia"/>
+              </w:rPr>
+              <w:t>1558</w:t>
+            </w:r>
+          </w:p>
+        </w:tc>
+        <w:tc>
+          <w:tcPr>
+            <w:tcW w:w="1986" w:type="dxa"/>
+          </w:tcPr>
+          <w:p>
+            <w:pPr>
+              <w:jc w:val="left"/>
+            </w:pPr>
+            <w:r>
+              <w:rPr>
+                <w:rFonts w:hint="eastAsia"/>
+              </w:rPr>
+              <w:t>写完啦，</w:t>
+            </w:r>
+            <w:r>
+              <w:rPr>
+                <w:rFonts w:hint="eastAsia"/>
+              </w:rPr>
+              <w:t>ok</w:t>
+            </w:r>
+          </w:p>
+        </w:tc>
+        <w:tc>
+          <w:tcPr>
+            <w:tcW w:w="1527" w:type="dxa"/>
+          </w:tcPr>
+          <w:p>
+            <w:pPr>
+              <w:jc w:val="left"/>
+              <w:rPr>
+                <w:color w:val="FF0000"/>
+              </w:rPr>
+            </w:pPr>
+          </w:p>
+        </w:tc>
+      </w:tr>
+    </w:tbl>
     <w:p>
       <w:pPr>
         <w:rPr>
           <w:rFonts w:hint="eastAsia"/>
         </w:rPr>
       </w:pPr>
+    </w:p>
+    <w:tbl>
+      <w:tblPr>
+        <w:tblStyle w:val="a4"/>
+        <w:tblW w:w="0" w:type="auto"/>
+        <w:tblLook w:val="04A0" w:firstRow="1" w:lastRow="0" w:firstColumn="1" w:lastColumn="0" w:noHBand="0" w:noVBand="1"/>
+      </w:tblPr>
+      <w:tblGrid>
+        <w:gridCol w:w="2840"/>
+        <w:gridCol w:w="3748"/>
+        <w:gridCol w:w="1934"/>
+      </w:tblGrid>
+      <w:tr>
+        <w:tc>
+          <w:tcPr>
+            <w:tcW w:w="2840" w:type="dxa"/>
+          </w:tcPr>
+          <w:p/>
+        </w:tc>
+        <w:tc>
+          <w:tcPr>
+            <w:tcW w:w="3748" w:type="dxa"/>
+          </w:tcPr>
+          <w:p>
+            <w:r>
+              <w:t>重要</w:t>
+            </w:r>
+          </w:p>
+        </w:tc>
+        <w:tc>
+          <w:tcPr>
+            <w:tcW w:w="1934" w:type="dxa"/>
+          </w:tcPr>
+          <w:p>
+            <w:r>
+              <w:t>不重要</w:t>
+            </w:r>
+          </w:p>
+        </w:tc>
+      </w:tr>
+      <w:tr>
+        <w:tc>
+          <w:tcPr>
+            <w:tcW w:w="2840" w:type="dxa"/>
+          </w:tcPr>
+          <w:p>
+            <w:r>
+              <w:t>紧急</w:t>
+            </w:r>
+          </w:p>
+        </w:tc>
+        <w:tc>
+          <w:tcPr>
+            <w:tcW w:w="3748" w:type="dxa"/>
+          </w:tcPr>
+          <w:p>
+            <w:r>
+              <w:t>答辩</w:t>
+            </w:r>
+          </w:p>
+        </w:tc>
+        <w:tc>
+          <w:tcPr>
+            <w:tcW w:w="1934" w:type="dxa"/>
+          </w:tcPr>
+          <w:p/>
+        </w:tc>
+      </w:tr>
+      <w:tr>
+        <w:tc>
+          <w:tcPr>
+            <w:tcW w:w="2840" w:type="dxa"/>
+          </w:tcPr>
+          <w:p>
+            <w:r>
+              <w:t>不紧急</w:t>
+            </w:r>
+          </w:p>
+        </w:tc>
+        <w:tc>
+          <w:tcPr>
+            <w:tcW w:w="3748" w:type="dxa"/>
+          </w:tcPr>
+          <w:p>
+            <w:r>
+              <w:rPr>
+                <w:rFonts w:hint="eastAsia"/>
+              </w:rPr>
+              <w:t>系统结构考试（</w:t>
+            </w:r>
+            <w:r>
+              <w:rPr>
+                <w:rFonts w:hint="eastAsia"/>
+              </w:rPr>
+              <w:t>6/8</w:t>
+            </w:r>
+            <w:r>
+              <w:rPr>
+                <w:rFonts w:hint="eastAsia"/>
+              </w:rPr>
+              <w:t>）</w:t>
+            </w:r>
+            <w:r>
+              <w:rPr>
+                <w:rFonts w:hint="eastAsia"/>
+              </w:rPr>
+              <w:t>，修改论文</w:t>
+            </w:r>
+          </w:p>
+        </w:tc>
+        <w:tc>
+          <w:tcPr>
+            <w:tcW w:w="1934" w:type="dxa"/>
+          </w:tcPr>
+          <w:p/>
+        </w:tc>
+      </w:tr>
+    </w:tbl>
+    <w:p>
+      <w:pPr>
+        <w:rPr>
+          <w:rFonts w:hint="eastAsia"/>
+        </w:rPr>
+      </w:pPr>
+    </w:p>
+    <w:tbl>
+      <w:tblPr>
+        <w:tblStyle w:val="a4"/>
+        <w:tblW w:w="0" w:type="auto"/>
+        <w:tblLook w:val="04A0" w:firstRow="1" w:lastRow="0" w:firstColumn="1" w:lastColumn="0" w:noHBand="0" w:noVBand="1"/>
+      </w:tblPr>
+      <w:tblGrid>
+        <w:gridCol w:w="1720"/>
+        <w:gridCol w:w="1447"/>
+        <w:gridCol w:w="1505"/>
+        <w:gridCol w:w="1380"/>
+        <w:gridCol w:w="1286"/>
+        <w:gridCol w:w="1184"/>
+      </w:tblGrid>
+      <w:tr>
+        <w:tc>
+          <w:tcPr>
+            <w:tcW w:w="1720" w:type="dxa"/>
+          </w:tcPr>
+          <w:p>
+            <w:r>
+              <w:rPr>
+                <w:rFonts w:hint="eastAsia"/>
+              </w:rPr>
+              <w:t>服务器配置</w:t>
+            </w:r>
+          </w:p>
+        </w:tc>
+        <w:tc>
+          <w:tcPr>
+            <w:tcW w:w="1447" w:type="dxa"/>
+          </w:tcPr>
+          <w:p>
+            <w:r>
+              <w:rPr>
+                <w:rFonts w:hint="eastAsia"/>
+              </w:rPr>
+              <w:t>软件和开发环境</w:t>
+            </w:r>
+          </w:p>
+        </w:tc>
+        <w:tc>
+          <w:tcPr>
+            <w:tcW w:w="1505" w:type="dxa"/>
+          </w:tcPr>
+          <w:p>
+            <w:r>
+              <w:rPr>
+                <w:rFonts w:hint="eastAsia"/>
+              </w:rPr>
+              <w:t>重装了一次，这</w:t>
+            </w:r>
+            <w:proofErr w:type="gramStart"/>
+            <w:r>
+              <w:rPr>
+                <w:rFonts w:hint="eastAsia"/>
+              </w:rPr>
+              <w:t>次一切</w:t>
+            </w:r>
+            <w:proofErr w:type="gramEnd"/>
+            <w:r>
+              <w:rPr>
+                <w:rFonts w:hint="eastAsia"/>
+              </w:rPr>
+              <w:t>还算顺利</w:t>
+            </w:r>
+          </w:p>
+        </w:tc>
+        <w:tc>
+          <w:tcPr>
+            <w:tcW w:w="1380" w:type="dxa"/>
+          </w:tcPr>
+          <w:p>
+            <w:r>
+              <w:rPr>
+                <w:rFonts w:hint="eastAsia"/>
+              </w:rPr>
+              <w:t>工作量：</w:t>
+            </w:r>
+            <w:r>
+              <w:rPr>
+                <w:rFonts w:hint="eastAsia"/>
+              </w:rPr>
+              <w:t xml:space="preserve">0.5-1 </w:t>
+            </w:r>
+          </w:p>
+        </w:tc>
+        <w:tc>
+          <w:tcPr>
+            <w:tcW w:w="1286" w:type="dxa"/>
+          </w:tcPr>
+          <w:p>
+            <w:r>
+              <w:rPr>
+                <w:rFonts w:hint="eastAsia"/>
+              </w:rPr>
+              <w:t>完成</w:t>
+            </w:r>
+          </w:p>
+        </w:tc>
+        <w:tc>
+          <w:tcPr>
+            <w:tcW w:w="1184" w:type="dxa"/>
+          </w:tcPr>
+          <w:p>
+            <w:pPr>
+              <w:rPr>
+                <w:color w:val="FF0000"/>
+              </w:rPr>
+            </w:pPr>
+          </w:p>
+        </w:tc>
+      </w:tr>
+      <w:tr>
+        <w:tc>
+          <w:tcPr>
+            <w:tcW w:w="1720" w:type="dxa"/>
+          </w:tcPr>
+          <w:p>
+            <w:r>
+              <w:t>前端页面</w:t>
+            </w:r>
+            <w:r>
+              <w:rPr>
+                <w:rFonts w:hint="eastAsia"/>
+              </w:rPr>
+              <w:t>，</w:t>
+            </w:r>
+          </w:p>
+        </w:tc>
+        <w:tc>
+          <w:tcPr>
+            <w:tcW w:w="1447" w:type="dxa"/>
+          </w:tcPr>
+          <w:p>
+            <w:r>
+              <w:t>上传</w:t>
+            </w:r>
+            <w:r>
+              <w:rPr>
+                <w:rFonts w:hint="eastAsia"/>
+              </w:rPr>
+              <w:t>，</w:t>
+            </w:r>
+            <w:r>
+              <w:t>显示</w:t>
+            </w:r>
+            <w:r>
+              <w:rPr>
+                <w:rFonts w:hint="eastAsia"/>
+              </w:rPr>
+              <w:t>，</w:t>
+            </w:r>
+            <w:r>
+              <w:t>操作</w:t>
+            </w:r>
+          </w:p>
+        </w:tc>
+        <w:tc>
+          <w:tcPr>
+            <w:tcW w:w="1505" w:type="dxa"/>
+          </w:tcPr>
+          <w:p>
+            <w:r>
+              <w:rPr>
+                <w:rFonts w:hint="eastAsia"/>
+              </w:rPr>
+              <w:t xml:space="preserve">2/3 </w:t>
+            </w:r>
+            <w:r>
+              <w:rPr>
+                <w:rFonts w:hint="eastAsia"/>
+              </w:rPr>
+              <w:t>数据操作那里还没做完</w:t>
+            </w:r>
+          </w:p>
+        </w:tc>
+        <w:tc>
+          <w:tcPr>
+            <w:tcW w:w="1380" w:type="dxa"/>
+          </w:tcPr>
+          <w:p>
+            <w:r>
+              <w:rPr>
+                <w:rFonts w:hint="eastAsia"/>
+              </w:rPr>
+              <w:t xml:space="preserve">0.5-1 </w:t>
+            </w:r>
+          </w:p>
+        </w:tc>
+        <w:tc>
+          <w:tcPr>
+            <w:tcW w:w="1286" w:type="dxa"/>
+          </w:tcPr>
+          <w:p>
+            <w:r>
+              <w:rPr>
+                <w:rFonts w:hint="eastAsia"/>
+                <w:color w:val="FF0000"/>
+              </w:rPr>
+              <w:t>数据可视化</w:t>
+            </w:r>
+          </w:p>
+        </w:tc>
+        <w:tc>
+          <w:tcPr>
+            <w:tcW w:w="1184" w:type="dxa"/>
+          </w:tcPr>
+          <w:p>
+            <w:pPr>
+              <w:rPr>
+                <w:rFonts w:hint="eastAsia"/>
+                <w:color w:val="FF0000"/>
+              </w:rPr>
+            </w:pPr>
+            <w:proofErr w:type="spellStart"/>
+            <w:r>
+              <w:rPr>
+                <w:color w:val="FF0000"/>
+              </w:rPr>
+              <w:t>T</w:t>
+            </w:r>
+            <w:r>
+              <w:rPr>
+                <w:rFonts w:hint="eastAsia"/>
+                <w:color w:val="FF0000"/>
+              </w:rPr>
+              <w:t>obedone</w:t>
+            </w:r>
+            <w:proofErr w:type="spellEnd"/>
+          </w:p>
+          <w:p>
+            <w:r>
+              <w:rPr>
+                <w:rFonts w:hint="eastAsia"/>
+                <w:color w:val="FF0000"/>
+              </w:rPr>
+              <w:t>urgent</w:t>
+            </w:r>
+          </w:p>
+        </w:tc>
+      </w:tr>
+      <w:tr>
+        <w:tc>
+          <w:tcPr>
+            <w:tcW w:w="1720" w:type="dxa"/>
+          </w:tcPr>
+          <w:p>
+            <w:r>
+              <w:t>后台语言</w:t>
+            </w:r>
+            <w:r>
+              <w:rPr>
+                <w:rFonts w:hint="eastAsia"/>
+              </w:rPr>
+              <w:t>，</w:t>
+            </w:r>
+            <w:r>
+              <w:t>数据分析部分</w:t>
+            </w:r>
+          </w:p>
+        </w:tc>
+        <w:tc>
+          <w:tcPr>
+            <w:tcW w:w="1447" w:type="dxa"/>
+          </w:tcPr>
+          <w:p>
+            <w:r>
+              <w:t>上传</w:t>
+            </w:r>
+            <w:r>
+              <w:rPr>
+                <w:rFonts w:hint="eastAsia"/>
+              </w:rPr>
+              <w:t>，</w:t>
+            </w:r>
+            <w:r>
+              <w:t>连接数据库</w:t>
+            </w:r>
+            <w:r>
+              <w:rPr>
+                <w:rFonts w:hint="eastAsia"/>
+              </w:rPr>
+              <w:t>，</w:t>
+            </w:r>
+            <w:r>
+              <w:t>性能显示</w:t>
+            </w:r>
+          </w:p>
+        </w:tc>
+        <w:tc>
+          <w:tcPr>
+            <w:tcW w:w="1505" w:type="dxa"/>
+          </w:tcPr>
+          <w:p>
+            <w:r>
+              <w:t>环境配好了</w:t>
+            </w:r>
+            <w:r>
+              <w:rPr>
+                <w:rFonts w:hint="eastAsia"/>
+              </w:rPr>
+              <w:t>，</w:t>
+            </w:r>
+            <w:r>
+              <w:t>跑通了部分</w:t>
+            </w:r>
+          </w:p>
+        </w:tc>
+        <w:tc>
+          <w:tcPr>
+            <w:tcW w:w="1380" w:type="dxa"/>
+          </w:tcPr>
+          <w:p>
+            <w:r>
+              <w:rPr>
+                <w:rFonts w:hint="eastAsia"/>
+              </w:rPr>
+              <w:t>1-2</w:t>
+            </w:r>
+          </w:p>
+        </w:tc>
+        <w:tc>
+          <w:tcPr>
+            <w:tcW w:w="1286" w:type="dxa"/>
+          </w:tcPr>
+          <w:p/>
+        </w:tc>
+        <w:tc>
+          <w:tcPr>
+            <w:tcW w:w="1184" w:type="dxa"/>
+          </w:tcPr>
+          <w:p/>
+        </w:tc>
+      </w:tr>
+      <w:tr>
+        <w:tc>
+          <w:tcPr>
+            <w:tcW w:w="1720" w:type="dxa"/>
+          </w:tcPr>
+          <w:p>
+            <w:r>
+              <w:t>MySQL</w:t>
+            </w:r>
+            <w:r>
+              <w:t>数据库实现</w:t>
+            </w:r>
+          </w:p>
+        </w:tc>
+        <w:tc>
+          <w:tcPr>
+            <w:tcW w:w="1447" w:type="dxa"/>
+          </w:tcPr>
+          <w:p>
+            <w:r>
+              <w:t>设计</w:t>
+            </w:r>
+            <w:r>
+              <w:rPr>
+                <w:rFonts w:hint="eastAsia"/>
+              </w:rPr>
+              <w:t>，</w:t>
+            </w:r>
+            <w:r>
+              <w:t>录入数据</w:t>
+            </w:r>
+            <w:r>
+              <w:rPr>
+                <w:rFonts w:hint="eastAsia"/>
+              </w:rPr>
+              <w:t>，</w:t>
+            </w:r>
+            <w:r>
+              <w:t>数据操作</w:t>
+            </w:r>
+            <w:r>
+              <w:rPr>
+                <w:rFonts w:hint="eastAsia"/>
+              </w:rPr>
+              <w:t>，</w:t>
+            </w:r>
+            <w:r>
+              <w:t>结合到系统里</w:t>
+            </w:r>
+          </w:p>
+        </w:tc>
+        <w:tc>
+          <w:tcPr>
+            <w:tcW w:w="1505" w:type="dxa"/>
+          </w:tcPr>
+          <w:p>
+            <w:r>
+              <w:rPr>
+                <w:rFonts w:hint="eastAsia"/>
+              </w:rPr>
+              <w:t>服务器配置完成</w:t>
+            </w:r>
+            <w:r>
+              <w:t>,</w:t>
+            </w:r>
+            <w:r>
+              <w:rPr>
+                <w:rFonts w:hint="eastAsia"/>
+              </w:rPr>
+              <w:t>表格设计完成</w:t>
+            </w:r>
+            <w:r>
+              <w:rPr>
+                <w:rFonts w:hint="eastAsia"/>
+              </w:rPr>
+              <w:t>，插入成功，集群实验成功</w:t>
+            </w:r>
+          </w:p>
+        </w:tc>
+        <w:tc>
+          <w:tcPr>
+            <w:tcW w:w="1380" w:type="dxa"/>
+          </w:tcPr>
+          <w:p>
+            <w:r>
+              <w:rPr>
+                <w:rFonts w:hint="eastAsia"/>
+              </w:rPr>
+              <w:t>2</w:t>
+            </w:r>
+          </w:p>
+        </w:tc>
+        <w:tc>
+          <w:tcPr>
+            <w:tcW w:w="1286" w:type="dxa"/>
+          </w:tcPr>
+          <w:p/>
+        </w:tc>
+        <w:tc>
+          <w:tcPr>
+            <w:tcW w:w="1184" w:type="dxa"/>
+          </w:tcPr>
+          <w:p/>
+        </w:tc>
+      </w:tr>
+      <w:tr>
+        <w:tc>
+          <w:tcPr>
+            <w:tcW w:w="1720" w:type="dxa"/>
+          </w:tcPr>
+          <w:p>
+            <w:r>
+              <w:t>Neo</w:t>
+            </w:r>
+            <w:r>
+              <w:rPr>
+                <w:rFonts w:hint="eastAsia"/>
+              </w:rPr>
+              <w:t>4j</w:t>
+            </w:r>
+            <w:r>
+              <w:rPr>
+                <w:rFonts w:hint="eastAsia"/>
+              </w:rPr>
+              <w:t>数据库实</w:t>
+            </w:r>
+            <w:r>
+              <w:rPr>
+                <w:rFonts w:hint="eastAsia"/>
+              </w:rPr>
+              <w:lastRenderedPageBreak/>
+              <w:t>现</w:t>
+            </w:r>
+          </w:p>
+        </w:tc>
+        <w:tc>
+          <w:tcPr>
+            <w:tcW w:w="1447" w:type="dxa"/>
+          </w:tcPr>
+          <w:p>
+            <w:r>
+              <w:lastRenderedPageBreak/>
+              <w:t>设计</w:t>
+            </w:r>
+            <w:r>
+              <w:rPr>
+                <w:rFonts w:hint="eastAsia"/>
+              </w:rPr>
+              <w:t>，</w:t>
+            </w:r>
+            <w:r>
+              <w:t>录入数</w:t>
+            </w:r>
+            <w:r>
+              <w:lastRenderedPageBreak/>
+              <w:t>据</w:t>
+            </w:r>
+            <w:r>
+              <w:rPr>
+                <w:rFonts w:hint="eastAsia"/>
+              </w:rPr>
+              <w:t>，</w:t>
+            </w:r>
+            <w:r>
+              <w:t>数据操作</w:t>
+            </w:r>
+            <w:r>
+              <w:rPr>
+                <w:rFonts w:hint="eastAsia"/>
+              </w:rPr>
+              <w:t>，</w:t>
+            </w:r>
+            <w:r>
+              <w:t>结合到系统里</w:t>
+            </w:r>
+          </w:p>
+        </w:tc>
+        <w:tc>
+          <w:tcPr>
+            <w:tcW w:w="1505" w:type="dxa"/>
+          </w:tcPr>
+          <w:p>
+            <w:r>
+              <w:lastRenderedPageBreak/>
+              <w:t>Demo</w:t>
+            </w:r>
+            <w:r>
+              <w:t>成功</w:t>
+            </w:r>
+          </w:p>
+        </w:tc>
+        <w:tc>
+          <w:tcPr>
+            <w:tcW w:w="1380" w:type="dxa"/>
+          </w:tcPr>
+          <w:p>
+            <w:r>
+              <w:rPr>
+                <w:rFonts w:hint="eastAsia"/>
+              </w:rPr>
+              <w:t>2-3</w:t>
+            </w:r>
+          </w:p>
+        </w:tc>
+        <w:tc>
+          <w:tcPr>
+            <w:tcW w:w="1286" w:type="dxa"/>
+          </w:tcPr>
+          <w:p>
+            <w:r>
+              <w:rPr>
+                <w:rFonts w:hint="eastAsia"/>
+                <w:color w:val="FF0000"/>
+              </w:rPr>
+              <w:t>需插入数</w:t>
+            </w:r>
+            <w:r>
+              <w:rPr>
+                <w:rFonts w:hint="eastAsia"/>
+                <w:color w:val="FF0000"/>
+              </w:rPr>
+              <w:lastRenderedPageBreak/>
+              <w:t>据，结合场景</w:t>
+            </w:r>
+          </w:p>
+        </w:tc>
+        <w:tc>
+          <w:tcPr>
+            <w:tcW w:w="1184" w:type="dxa"/>
+          </w:tcPr>
+          <w:p>
+            <w:pPr>
+              <w:rPr>
+                <w:rFonts w:hint="eastAsia"/>
+                <w:color w:val="FF0000"/>
+              </w:rPr>
+            </w:pPr>
+            <w:proofErr w:type="spellStart"/>
+            <w:r>
+              <w:rPr>
+                <w:color w:val="FF0000"/>
+              </w:rPr>
+              <w:lastRenderedPageBreak/>
+              <w:t>T</w:t>
+            </w:r>
+            <w:r>
+              <w:rPr>
+                <w:rFonts w:hint="eastAsia"/>
+                <w:color w:val="FF0000"/>
+              </w:rPr>
+              <w:t>obedone</w:t>
+            </w:r>
+            <w:proofErr w:type="spellEnd"/>
+          </w:p>
+          <w:p>
+            <w:r>
+              <w:rPr>
+                <w:rFonts w:hint="eastAsia"/>
+                <w:color w:val="FF0000"/>
+              </w:rPr>
+              <w:lastRenderedPageBreak/>
+              <w:t>urgent</w:t>
+            </w:r>
+          </w:p>
+        </w:tc>
+      </w:tr>
+      <w:tr>
+        <w:tc>
+          <w:tcPr>
+            <w:tcW w:w="1720" w:type="dxa"/>
+          </w:tcPr>
+          <w:p>
+            <w:r>
+              <w:lastRenderedPageBreak/>
+              <w:t>D</w:t>
+            </w:r>
+            <w:r>
+              <w:rPr>
+                <w:rFonts w:hint="eastAsia"/>
+              </w:rPr>
+              <w:t>b4o</w:t>
+            </w:r>
+            <w:r>
+              <w:rPr>
+                <w:rFonts w:hint="eastAsia"/>
+              </w:rPr>
+              <w:t>数据库实现</w:t>
+            </w:r>
+          </w:p>
+        </w:tc>
+        <w:tc>
+          <w:tcPr>
+            <w:tcW w:w="1447" w:type="dxa"/>
+          </w:tcPr>
+          <w:p>
+            <w:r>
+              <w:t>设计</w:t>
+            </w:r>
+            <w:r>
+              <w:rPr>
+                <w:rFonts w:hint="eastAsia"/>
+              </w:rPr>
+              <w:t>，</w:t>
+            </w:r>
+            <w:r>
+              <w:t>数据操作</w:t>
+            </w:r>
+          </w:p>
+        </w:tc>
+        <w:tc>
+          <w:tcPr>
+            <w:tcW w:w="1505" w:type="dxa"/>
+          </w:tcPr>
+          <w:p>
+            <w:r>
+              <w:t>D</w:t>
+            </w:r>
+            <w:r>
+              <w:rPr>
+                <w:rFonts w:hint="eastAsia"/>
+              </w:rPr>
+              <w:t>emo</w:t>
+            </w:r>
+            <w:r>
+              <w:rPr>
+                <w:rFonts w:hint="eastAsia"/>
+              </w:rPr>
+              <w:t>成功</w:t>
+            </w:r>
+            <w:r>
+              <w:t xml:space="preserve"> </w:t>
+            </w:r>
+          </w:p>
+        </w:tc>
+        <w:tc>
+          <w:tcPr>
+            <w:tcW w:w="1380" w:type="dxa"/>
+          </w:tcPr>
+          <w:p>
+            <w:r>
+              <w:rPr>
+                <w:rFonts w:hint="eastAsia"/>
+              </w:rPr>
+              <w:t>1</w:t>
+            </w:r>
+          </w:p>
+        </w:tc>
+        <w:tc>
+          <w:tcPr>
+            <w:tcW w:w="1286" w:type="dxa"/>
+          </w:tcPr>
+          <w:p>
+            <w:pPr>
+              <w:rPr>
+                <w:color w:val="FF0000"/>
+              </w:rPr>
+            </w:pPr>
+            <w:r>
+              <w:rPr>
+                <w:rFonts w:hint="eastAsia"/>
+                <w:color w:val="FF0000"/>
+              </w:rPr>
+              <w:t>结合</w:t>
+            </w:r>
+            <w:r>
+              <w:rPr>
+                <w:rFonts w:hint="eastAsia"/>
+                <w:color w:val="FF0000"/>
+              </w:rPr>
+              <w:t>食物领域</w:t>
+            </w:r>
+            <w:r>
+              <w:rPr>
+                <w:rFonts w:hint="eastAsia"/>
+                <w:color w:val="FF0000"/>
+              </w:rPr>
+              <w:t>场景</w:t>
+            </w:r>
+          </w:p>
+        </w:tc>
+        <w:tc>
+          <w:tcPr>
+            <w:tcW w:w="1184" w:type="dxa"/>
+          </w:tcPr>
+          <w:p>
+            <w:pPr>
+              <w:rPr>
+                <w:rFonts w:hint="eastAsia"/>
+                <w:color w:val="FF0000"/>
+              </w:rPr>
+            </w:pPr>
+            <w:proofErr w:type="spellStart"/>
+            <w:r>
+              <w:rPr>
+                <w:color w:val="FF0000"/>
+              </w:rPr>
+              <w:t>T</w:t>
+            </w:r>
+            <w:r>
+              <w:rPr>
+                <w:rFonts w:hint="eastAsia"/>
+                <w:color w:val="FF0000"/>
+              </w:rPr>
+              <w:t>obedone</w:t>
+            </w:r>
+            <w:proofErr w:type="spellEnd"/>
+          </w:p>
+          <w:p>
+            <w:r>
+              <w:rPr>
+                <w:color w:val="FF0000"/>
+              </w:rPr>
+              <w:t>E</w:t>
+            </w:r>
+            <w:r>
+              <w:rPr>
+                <w:rFonts w:hint="eastAsia"/>
+                <w:color w:val="FF0000"/>
+              </w:rPr>
+              <w:t>asy</w:t>
+            </w:r>
+          </w:p>
+        </w:tc>
+      </w:tr>
+      <w:tr>
+        <w:tc>
+          <w:tcPr>
+            <w:tcW w:w="1720" w:type="dxa"/>
+          </w:tcPr>
+          <w:p>
+            <w:proofErr w:type="spellStart"/>
+            <w:r>
+              <w:t>MongoDB</w:t>
+            </w:r>
+            <w:proofErr w:type="spellEnd"/>
+            <w:r>
+              <w:t>数据库实现</w:t>
+            </w:r>
+          </w:p>
+        </w:tc>
+        <w:tc>
+          <w:tcPr>
+            <w:tcW w:w="1447" w:type="dxa"/>
+          </w:tcPr>
+          <w:p>
+            <w:r>
+              <w:t>设计</w:t>
+            </w:r>
+            <w:r>
+              <w:rPr>
+                <w:rFonts w:hint="eastAsia"/>
+              </w:rPr>
+              <w:t>，</w:t>
+            </w:r>
+            <w:r>
+              <w:t>录入数据</w:t>
+            </w:r>
+            <w:r>
+              <w:rPr>
+                <w:rFonts w:hint="eastAsia"/>
+              </w:rPr>
+              <w:t>，</w:t>
+            </w:r>
+            <w:r>
+              <w:t>数据操作</w:t>
+            </w:r>
+            <w:r>
+              <w:rPr>
+                <w:rFonts w:hint="eastAsia"/>
+              </w:rPr>
+              <w:t>，结合到系统里</w:t>
+            </w:r>
+          </w:p>
+        </w:tc>
+        <w:tc>
+          <w:tcPr>
+            <w:tcW w:w="1505" w:type="dxa"/>
+          </w:tcPr>
+          <w:p>
+            <w:r>
+              <w:rPr>
+                <w:rFonts w:hint="eastAsia"/>
+              </w:rPr>
+              <w:t>安装</w:t>
+            </w:r>
+            <w:r>
+              <w:t>完成</w:t>
+            </w:r>
+          </w:p>
+        </w:tc>
+        <w:tc>
+          <w:tcPr>
+            <w:tcW w:w="1380" w:type="dxa"/>
+          </w:tcPr>
+          <w:p>
+            <w:r>
+              <w:rPr>
+                <w:rFonts w:hint="eastAsia"/>
+              </w:rPr>
+              <w:t>2-3</w:t>
+            </w:r>
+          </w:p>
+        </w:tc>
+        <w:tc>
+          <w:tcPr>
+            <w:tcW w:w="1286" w:type="dxa"/>
+          </w:tcPr>
+          <w:p>
+            <w:pPr>
+              <w:rPr>
+                <w:color w:val="FF0000"/>
+              </w:rPr>
+            </w:pPr>
+            <w:r>
+              <w:rPr>
+                <w:color w:val="FF0000"/>
+              </w:rPr>
+              <w:t>写代码</w:t>
+            </w:r>
+            <w:r>
+              <w:rPr>
+                <w:rFonts w:hint="eastAsia"/>
+                <w:color w:val="FF0000"/>
+              </w:rPr>
+              <w:t>，</w:t>
+            </w:r>
+            <w:r>
+              <w:rPr>
+                <w:color w:val="FF0000"/>
+              </w:rPr>
+              <w:t>结合场景</w:t>
+            </w:r>
+          </w:p>
+        </w:tc>
+        <w:tc>
+          <w:tcPr>
+            <w:tcW w:w="1184" w:type="dxa"/>
+          </w:tcPr>
+          <w:p>
+            <w:pPr>
+              <w:rPr>
+                <w:rFonts w:hint="eastAsia"/>
+                <w:color w:val="FF0000"/>
+              </w:rPr>
+            </w:pPr>
+            <w:proofErr w:type="spellStart"/>
+            <w:r>
+              <w:rPr>
+                <w:color w:val="FF0000"/>
+              </w:rPr>
+              <w:t>T</w:t>
+            </w:r>
+            <w:r>
+              <w:rPr>
+                <w:rFonts w:hint="eastAsia"/>
+                <w:color w:val="FF0000"/>
+              </w:rPr>
+              <w:t>obedone</w:t>
+            </w:r>
+            <w:proofErr w:type="spellEnd"/>
+          </w:p>
+          <w:p>
+            <w:r>
+              <w:rPr>
+                <w:rFonts w:hint="eastAsia"/>
+                <w:color w:val="FF0000"/>
+              </w:rPr>
+              <w:t>urgent</w:t>
+            </w:r>
+          </w:p>
+        </w:tc>
+      </w:tr>
+      <w:tr>
+        <w:tc>
+          <w:tcPr>
+            <w:tcW w:w="1720" w:type="dxa"/>
+          </w:tcPr>
+          <w:p>
+            <w:r>
+              <w:t>性能分析</w:t>
+            </w:r>
+          </w:p>
+        </w:tc>
+        <w:tc>
+          <w:tcPr>
+            <w:tcW w:w="1447" w:type="dxa"/>
+          </w:tcPr>
+          <w:p>
+            <w:r>
+              <w:t>性能分析软件</w:t>
+            </w:r>
+          </w:p>
+        </w:tc>
+        <w:tc>
+          <w:tcPr>
+            <w:tcW w:w="1505" w:type="dxa"/>
+          </w:tcPr>
+          <w:p>
+            <w:r>
+              <w:rPr>
+                <w:rFonts w:hint="eastAsia"/>
+              </w:rPr>
+              <w:t>做</w:t>
+            </w:r>
+            <w:r>
+              <w:t>了</w:t>
+            </w:r>
+            <w:proofErr w:type="spellStart"/>
+            <w:r>
+              <w:t>mysql</w:t>
+            </w:r>
+            <w:proofErr w:type="spellEnd"/>
+            <w:r>
+              <w:t>集群和非集群的测试</w:t>
+            </w:r>
+          </w:p>
+        </w:tc>
+        <w:tc>
+          <w:tcPr>
+            <w:tcW w:w="1380" w:type="dxa"/>
+          </w:tcPr>
+          <w:p>
+            <w:r>
+              <w:rPr>
+                <w:rFonts w:hint="eastAsia"/>
+              </w:rPr>
+              <w:t>0.5-1</w:t>
+            </w:r>
+          </w:p>
+        </w:tc>
+        <w:tc>
+          <w:tcPr>
+            <w:tcW w:w="1286" w:type="dxa"/>
+          </w:tcPr>
+          <w:p>
+            <w:r>
+              <w:rPr>
+                <w:color w:val="FF0000"/>
+              </w:rPr>
+              <w:t>应该再做</w:t>
+            </w:r>
+            <w:r>
+              <w:rPr>
+                <w:rFonts w:hint="eastAsia"/>
+                <w:color w:val="FF0000"/>
+              </w:rPr>
+              <w:t>3</w:t>
+            </w:r>
+            <w:r>
+              <w:rPr>
+                <w:rFonts w:hint="eastAsia"/>
+                <w:color w:val="FF0000"/>
+              </w:rPr>
+              <w:t>个测试</w:t>
+            </w:r>
+          </w:p>
+        </w:tc>
+        <w:tc>
+          <w:tcPr>
+            <w:tcW w:w="1184" w:type="dxa"/>
+          </w:tcPr>
+          <w:p>
+            <w:pPr>
+              <w:rPr>
+                <w:rFonts w:hint="eastAsia"/>
+                <w:color w:val="FF0000"/>
+              </w:rPr>
+            </w:pPr>
+            <w:proofErr w:type="spellStart"/>
+            <w:r>
+              <w:rPr>
+                <w:color w:val="FF0000"/>
+              </w:rPr>
+              <w:t>T</w:t>
+            </w:r>
+            <w:r>
+              <w:rPr>
+                <w:rFonts w:hint="eastAsia"/>
+                <w:color w:val="FF0000"/>
+              </w:rPr>
+              <w:t>obedone</w:t>
+            </w:r>
+            <w:proofErr w:type="spellEnd"/>
+          </w:p>
+          <w:p>
+            <w:r>
+              <w:rPr>
+                <w:rFonts w:hint="eastAsia"/>
+                <w:color w:val="FF0000"/>
+              </w:rPr>
+              <w:t>important</w:t>
+            </w:r>
+          </w:p>
+        </w:tc>
+      </w:tr>
+    </w:tbl>
+    <w:p>
+      <w:pPr>
+        <w:rPr>
+          <w:rFonts w:hint="eastAsia"/>
+        </w:rPr>
+      </w:pPr>
+    </w:p>
+    <w:p>
+      <w:pPr>
+        <w:rPr>
+          <w:rFonts w:hint="eastAsia"/>
+        </w:rPr>
+      </w:pPr>
+      <w:r>
+        <w:rPr>
+          <w:rFonts w:hint="eastAsia"/>
+        </w:rPr>
+        <w:t>5/31</w:t>
+      </w:r>
+      <w:r>
+        <w:rPr>
+          <w:rFonts w:hint="eastAsia"/>
+        </w:rPr>
+        <w:t>：计算机系统结构复习</w:t>
+      </w:r>
+    </w:p>
+    <w:p>
+      <w:pPr>
+        <w:rPr>
+          <w:rFonts w:hint="eastAsia"/>
+        </w:rPr>
+      </w:pPr>
+      <w:r>
+        <w:rPr>
+          <w:rFonts w:hint="eastAsia"/>
+        </w:rPr>
+        <w:t>6/1</w:t>
+      </w:r>
+      <w:r>
+        <w:rPr>
+          <w:rFonts w:hint="eastAsia"/>
+        </w:rPr>
+        <w:t>：改</w:t>
+      </w:r>
+      <w:r>
+        <w:rPr>
+          <w:rFonts w:hint="eastAsia"/>
+        </w:rPr>
+        <w:t>db4o</w:t>
+      </w:r>
+      <w:r>
+        <w:rPr>
+          <w:rFonts w:hint="eastAsia"/>
+        </w:rPr>
+        <w:t>代码，写</w:t>
+      </w:r>
+      <w:r>
+        <w:rPr>
+          <w:rFonts w:hint="eastAsia"/>
+        </w:rPr>
+        <w:t>neo4j</w:t>
+      </w:r>
+      <w:r>
+        <w:rPr>
+          <w:rFonts w:hint="eastAsia"/>
+        </w:rPr>
+        <w:t>代码</w:t>
+      </w:r>
+    </w:p>
+    <w:p>
+      <w:pPr>
+        <w:rPr>
+          <w:rFonts w:hint="eastAsia"/>
+        </w:rPr>
+      </w:pPr>
+      <w:r>
+        <w:rPr>
+          <w:rFonts w:hint="eastAsia"/>
+        </w:rPr>
+        <w:t>6/2</w:t>
+      </w:r>
+      <w:r>
+        <w:rPr>
+          <w:rFonts w:hint="eastAsia"/>
+        </w:rPr>
+        <w:t>：写</w:t>
+      </w:r>
+      <w:r>
+        <w:rPr>
+          <w:rFonts w:hint="eastAsia"/>
+        </w:rPr>
+        <w:t>neo4j</w:t>
+      </w:r>
+      <w:r>
+        <w:rPr>
+          <w:rFonts w:hint="eastAsia"/>
+        </w:rPr>
+        <w:t>代码，写</w:t>
+      </w:r>
+      <w:proofErr w:type="spellStart"/>
+      <w:r>
+        <w:rPr>
+          <w:rFonts w:hint="eastAsia"/>
+        </w:rPr>
+        <w:t>MongoDB</w:t>
+      </w:r>
+      <w:proofErr w:type="spellEnd"/>
+      <w:r>
+        <w:rPr>
+          <w:rFonts w:hint="eastAsia"/>
+        </w:rPr>
+        <w:t>代码</w:t>
+      </w:r>
+    </w:p>
+    <w:p>
+      <w:pPr>
+        <w:rPr>
+          <w:rFonts w:hint="eastAsia"/>
+        </w:rPr>
+      </w:pPr>
+      <w:r>
+        <w:rPr>
+          <w:rFonts w:hint="eastAsia"/>
+        </w:rPr>
+        <w:t>6/3</w:t>
+      </w:r>
+      <w:r>
+        <w:rPr>
+          <w:rFonts w:hint="eastAsia"/>
+        </w:rPr>
+        <w:t>：做性能测试，跑通整套流程，做答辩</w:t>
+      </w:r>
+      <w:r>
+        <w:rPr>
+          <w:rFonts w:hint="eastAsia"/>
+        </w:rPr>
+        <w:t>PPT</w:t>
+      </w:r>
+    </w:p>
+    <w:p>
+      <w:pPr>
+        <w:rPr>
+          <w:rFonts w:hint="eastAsia"/>
+        </w:rPr>
+      </w:pPr>
+      <w:r>
+        <w:rPr>
+          <w:rFonts w:hint="eastAsia"/>
+        </w:rPr>
+        <w:t>6/4</w:t>
+      </w:r>
+      <w:r>
+        <w:rPr>
+          <w:rFonts w:hint="eastAsia"/>
+        </w:rPr>
+        <w:t>：</w:t>
+      </w:r>
+      <w:r>
+        <w:rPr>
+          <w:rFonts w:hint="eastAsia"/>
+        </w:rPr>
+        <w:t>做答辩</w:t>
+      </w:r>
+      <w:r>
+        <w:rPr>
+          <w:rFonts w:hint="eastAsia"/>
+        </w:rPr>
+        <w:t>PPT</w:t>
+      </w:r>
+      <w:r>
+        <w:rPr>
+          <w:rFonts w:hint="eastAsia"/>
+        </w:rPr>
+        <w:t>，最后一遍改论文</w:t>
+      </w:r>
+    </w:p>
+    <w:p>
+      <w:pPr>
+        <w:rPr>
+          <w:rFonts w:hint="eastAsia"/>
+        </w:rPr>
+      </w:pPr>
+      <w:r>
+        <w:rPr>
+          <w:rFonts w:hint="eastAsia"/>
+        </w:rPr>
+        <w:t>6/5</w:t>
+      </w:r>
+      <w:r>
+        <w:rPr>
+          <w:rFonts w:hint="eastAsia"/>
+        </w:rPr>
+        <w:t>：答辩，交论文</w:t>
+      </w:r>
+    </w:p>
+    <w:p>
+      <w:pPr>
+        <w:rPr>
+          <w:rFonts w:hint="eastAsia"/>
+        </w:rPr>
+      </w:pPr>
+      <w:r>
+        <w:rPr>
+          <w:rFonts w:hint="eastAsia"/>
+        </w:rPr>
+        <w:t>6/7</w:t>
+      </w:r>
+      <w:r>
+        <w:rPr>
+          <w:rFonts w:hint="eastAsia"/>
+        </w:rPr>
+        <w:t>：</w:t>
+      </w:r>
+      <w:r>
+        <w:rPr>
+          <w:rFonts w:hint="eastAsia"/>
+        </w:rPr>
+        <w:t>计算机系统结构复习</w:t>
+      </w:r>
+      <w:bookmarkStart w:id="0" w:name="_GoBack"/>
+      <w:bookmarkEnd w:id="0"/>
+      <w:r>
+        <w:br/>
+      </w:r>
+      <w:r>
+        <w:rPr>
+          <w:rFonts w:hint="eastAsia"/>
+        </w:rPr>
+        <w:t>6/8</w:t>
+      </w:r>
+      <w:r>
+        <w:rPr>
+          <w:rFonts w:hint="eastAsia"/>
+        </w:rPr>
+        <w:t>：</w:t>
+      </w:r>
+      <w:r>
+        <w:rPr>
+          <w:rFonts w:hint="eastAsia"/>
+        </w:rPr>
+        <w:t>计算机系统结构复习</w:t>
+      </w:r>
+      <w:r>
+        <w:rPr>
+          <w:rFonts w:hint="eastAsia"/>
+        </w:rPr>
+        <w:t>，计算机系统结构考试</w:t>
+      </w:r>
     </w:p>
     <w:p/>
     <w:sectPr>

</xml_diff>